<commit_message>
added step 1 & 2 subgroup correlation
</commit_message>
<xml_diff>
--- a/1-5-22 meeting notes.docx
+++ b/1-5-22 meeting notes.docx
@@ -12,10 +12,23 @@
         <w:rPr>
           <w:noProof/>
         </w:rPr>
+        <w:t xml:space="preserve">Meeting notes on 1/5/22: </w:t>
+      </w:r>
+    </w:p>
+    <w:p>
+      <w:pPr>
+        <w:rPr>
+          <w:noProof/>
+        </w:rPr>
+      </w:pPr>
+      <w:r>
+        <w:rPr>
+          <w:noProof/>
+        </w:rPr>
         <w:drawing>
-          <wp:inline distT="0" distB="0" distL="0" distR="0" wp14:anchorId="7033F7AA" wp14:editId="6FB318C4">
-            <wp:extent cx="5943600" cy="2961640"/>
-            <wp:effectExtent l="0" t="0" r="0" b="0"/>
+          <wp:inline distT="0" distB="0" distL="0" distR="0" wp14:anchorId="7033F7AA" wp14:editId="5390726F">
+            <wp:extent cx="2834372" cy="1412341"/>
+            <wp:effectExtent l="0" t="0" r="4445" b="0"/>
             <wp:docPr id="8" name="Picture 8" descr="Chart&#10;&#10;Description automatically generated with low confidence"/>
             <wp:cNvGraphicFramePr>
               <a:graphicFrameLocks xmlns:a="http://schemas.openxmlformats.org/drawingml/2006/main" noChangeAspect="1"/>
@@ -28,7 +41,7 @@
                     <pic:cNvPicPr/>
                   </pic:nvPicPr>
                   <pic:blipFill>
-                    <a:blip r:embed="rId5"/>
+                    <a:blip r:embed="rId7"/>
                     <a:stretch>
                       <a:fillRect/>
                     </a:stretch>
@@ -36,7 +49,7 @@
                   <pic:spPr>
                     <a:xfrm>
                       <a:off x="0" y="0"/>
-                      <a:ext cx="5943600" cy="2961640"/>
+                      <a:ext cx="2844775" cy="1417525"/>
                     </a:xfrm>
                     <a:prstGeom prst="rect">
                       <a:avLst/>
@@ -75,13 +88,6 @@
         </w:rPr>
         <w:t>as a group</w:t>
       </w:r>
-    </w:p>
-    <w:p>
-      <w:pPr>
-        <w:rPr>
-          <w:noProof/>
-        </w:rPr>
-      </w:pPr>
     </w:p>
     <w:p>
       <w:pPr>
@@ -124,7 +130,7 @@
                     <pic:cNvPicPr/>
                   </pic:nvPicPr>
                   <pic:blipFill>
-                    <a:blip r:embed="rId6" cstate="print">
+                    <a:blip r:embed="rId8" cstate="print">
                       <a:extLst>
                         <a:ext uri="{28A0092B-C50C-407E-A947-70E740481C1C}">
                           <a14:useLocalDpi xmlns:a14="http://schemas.microsoft.com/office/drawing/2010/main" val="0"/>
@@ -233,7 +239,6 @@
           <w:noProof/>
           <w:highlight w:val="yellow"/>
         </w:rPr>
-        <w:lastRenderedPageBreak/>
         <w:t>Change #2</w:t>
       </w:r>
     </w:p>
@@ -279,14 +284,6 @@
     </w:p>
     <w:p>
       <w:pPr>
-        <w:rPr>
-          <w:noProof/>
-          <w:highlight w:val="yellow"/>
-        </w:rPr>
-      </w:pPr>
-    </w:p>
-    <w:p>
-      <w:pPr>
         <w:pStyle w:val="ListParagraph"/>
         <w:numPr>
           <w:ilvl w:val="0"/>
@@ -307,7 +304,716 @@
     </w:p>
     <w:p>
       <w:pPr>
-        <w:pStyle w:val="ListParagraph"/>
+        <w:rPr>
+          <w:b/>
+          <w:bCs/>
+          <w:noProof/>
+        </w:rPr>
+      </w:pPr>
+    </w:p>
+    <w:p>
+      <w:pPr>
+        <w:rPr>
+          <w:b/>
+          <w:bCs/>
+          <w:noProof/>
+        </w:rPr>
+      </w:pPr>
+    </w:p>
+    <w:p>
+      <w:pPr>
+        <w:rPr>
+          <w:b/>
+          <w:bCs/>
+          <w:noProof/>
+        </w:rPr>
+      </w:pPr>
+    </w:p>
+    <w:p>
+      <w:pPr>
+        <w:rPr>
+          <w:b/>
+          <w:bCs/>
+          <w:noProof/>
+        </w:rPr>
+      </w:pPr>
+      <w:r>
+        <w:rPr>
+          <w:b/>
+          <w:bCs/>
+          <w:noProof/>
+        </w:rPr>
+        <w:lastRenderedPageBreak/>
+        <w:t xml:space="preserve">Plots done after </w:t>
+      </w:r>
+      <w:r>
+        <w:rPr>
+          <w:b/>
+          <w:bCs/>
+          <w:noProof/>
+        </w:rPr>
+        <w:t xml:space="preserve">the </w:t>
+      </w:r>
+      <w:r>
+        <w:rPr>
+          <w:b/>
+          <w:bCs/>
+          <w:noProof/>
+        </w:rPr>
+        <w:t>meeting</w:t>
+      </w:r>
+      <w:r>
+        <w:rPr>
+          <w:b/>
+          <w:bCs/>
+          <w:noProof/>
+        </w:rPr>
+        <w:t xml:space="preserve"> on 1/5/22</w:t>
+      </w:r>
+      <w:r>
+        <w:rPr>
+          <w:b/>
+          <w:bCs/>
+          <w:noProof/>
+        </w:rPr>
+        <w:t xml:space="preserve"> – to share on 1/19/22:</w:t>
+      </w:r>
+    </w:p>
+    <w:p>
+      <w:pPr>
+        <w:rPr>
+          <w:noProof/>
+        </w:rPr>
+      </w:pPr>
+      <w:r>
+        <w:rPr>
+          <w:b/>
+          <w:bCs/>
+          <w:noProof/>
+        </w:rPr>
+        <w:t xml:space="preserve">Scatterplots: </w:t>
+      </w:r>
+      <w:r>
+        <w:rPr>
+          <w:noProof/>
+        </w:rPr>
+        <w:t xml:space="preserve">Added regression line as requested. Also added corresponding R values for convenience. </w:t>
+      </w:r>
+    </w:p>
+    <w:p>
+      <w:pPr>
+        <w:rPr>
+          <w:b/>
+          <w:bCs/>
+          <w:noProof/>
+        </w:rPr>
+      </w:pPr>
+      <w:r>
+        <w:rPr>
+          <w:b/>
+          <w:bCs/>
+          <w:noProof/>
+        </w:rPr>
+        <w:drawing>
+          <wp:inline distT="0" distB="0" distL="0" distR="0" wp14:anchorId="30BD39E5" wp14:editId="3466EE78">
+            <wp:extent cx="5943600" cy="3033395"/>
+            <wp:effectExtent l="0" t="0" r="0" b="0"/>
+            <wp:docPr id="13" name="Picture 13" descr="A screenshot of a computer&#10;&#10;Description automatically generated with medium confidence"/>
+            <wp:cNvGraphicFramePr>
+              <a:graphicFrameLocks xmlns:a="http://schemas.openxmlformats.org/drawingml/2006/main" noChangeAspect="1"/>
+            </wp:cNvGraphicFramePr>
+            <a:graphic xmlns:a="http://schemas.openxmlformats.org/drawingml/2006/main">
+              <a:graphicData uri="http://schemas.openxmlformats.org/drawingml/2006/picture">
+                <pic:pic xmlns:pic="http://schemas.openxmlformats.org/drawingml/2006/picture">
+                  <pic:nvPicPr>
+                    <pic:cNvPr id="13" name="Picture 13" descr="A screenshot of a computer&#10;&#10;Description automatically generated with medium confidence"/>
+                    <pic:cNvPicPr/>
+                  </pic:nvPicPr>
+                  <pic:blipFill>
+                    <a:blip r:embed="rId9"/>
+                    <a:stretch>
+                      <a:fillRect/>
+                    </a:stretch>
+                  </pic:blipFill>
+                  <pic:spPr>
+                    <a:xfrm>
+                      <a:off x="0" y="0"/>
+                      <a:ext cx="5943600" cy="3033395"/>
+                    </a:xfrm>
+                    <a:prstGeom prst="rect">
+                      <a:avLst/>
+                    </a:prstGeom>
+                  </pic:spPr>
+                </pic:pic>
+              </a:graphicData>
+            </a:graphic>
+          </wp:inline>
+        </w:drawing>
+      </w:r>
+    </w:p>
+    <w:p>
+      <w:pPr>
+        <w:rPr>
+          <w:b/>
+          <w:bCs/>
+          <w:noProof/>
+        </w:rPr>
+      </w:pPr>
+    </w:p>
+    <w:p>
+      <w:pPr>
+        <w:rPr>
+          <w:b/>
+          <w:bCs/>
+          <w:noProof/>
+        </w:rPr>
+      </w:pPr>
+      <w:r>
+        <w:rPr>
+          <w:b/>
+          <w:bCs/>
+          <w:noProof/>
+        </w:rPr>
+        <w:t>Adjustment on CT Score Evaluation Method</w:t>
+      </w:r>
+    </w:p>
+    <w:p>
+      <w:pPr>
+        <w:rPr>
+          <w:noProof/>
+        </w:rPr>
+      </w:pPr>
+      <w:r>
+        <w:rPr>
+          <w:noProof/>
+        </w:rPr>
+        <w:t>Instead of using one total CT score (summed from all sinuses) for each individual</w:t>
+      </w:r>
+      <w:r>
+        <w:rPr>
+          <w:noProof/>
+        </w:rPr>
+        <w:t xml:space="preserve"> like I did previously</w:t>
+      </w:r>
+      <w:r>
+        <w:rPr>
+          <w:noProof/>
+        </w:rPr>
+        <w:t xml:space="preserve">, </w:t>
+      </w:r>
+      <w:r>
+        <w:rPr>
+          <w:noProof/>
+        </w:rPr>
+        <w:t xml:space="preserve">below I plotted various survey scores against the frequncy of each CT score. </w:t>
+      </w:r>
+    </w:p>
+    <w:p>
+      <w:pPr>
+        <w:rPr>
+          <w:noProof/>
+        </w:rPr>
+      </w:pPr>
+      <w:r>
+        <w:rPr>
+          <w:noProof/>
+        </w:rPr>
+        <w:t xml:space="preserve">Last time </w:t>
+      </w:r>
+      <w:r>
+        <w:rPr>
+          <w:noProof/>
+        </w:rPr>
+        <w:t xml:space="preserve">we decided to try looking at CT scores by the frequency of each grading. </w:t>
+      </w:r>
+      <w:r>
+        <w:rPr>
+          <w:noProof/>
+        </w:rPr>
+        <w:t xml:space="preserve">The reasoning was that </w:t>
+      </w:r>
+      <w:r>
+        <w:rPr>
+          <w:noProof/>
+        </w:rPr>
+        <w:t>0 and 2 indicate clear</w:t>
+      </w:r>
+      <w:r>
+        <w:rPr>
+          <w:noProof/>
+        </w:rPr>
+        <w:t>-</w:t>
+      </w:r>
+      <w:r>
+        <w:rPr>
+          <w:noProof/>
+        </w:rPr>
+        <w:t>cut conditions</w:t>
+      </w:r>
+      <w:r>
+        <w:rPr>
+          <w:noProof/>
+        </w:rPr>
+        <w:t>, e.g.</w:t>
+      </w:r>
+      <w:r>
+        <w:rPr>
+          <w:noProof/>
+        </w:rPr>
+        <w:t xml:space="preserve"> totally healthy or completely diseased, but 1 </w:t>
+      </w:r>
+      <w:r>
+        <w:rPr>
+          <w:noProof/>
+        </w:rPr>
+        <w:t>represents</w:t>
+      </w:r>
+      <w:r>
+        <w:rPr>
+          <w:noProof/>
+        </w:rPr>
+        <w:t xml:space="preserve"> </w:t>
+      </w:r>
+      <w:r>
+        <w:rPr>
+          <w:noProof/>
+        </w:rPr>
+        <w:t xml:space="preserve">all the conditions in between. </w:t>
+      </w:r>
+      <w:r>
+        <w:rPr>
+          <w:noProof/>
+        </w:rPr>
+        <w:t>As a result, using the sum of</w:t>
+      </w:r>
+      <w:r>
+        <w:rPr>
+          <w:noProof/>
+        </w:rPr>
+        <w:t xml:space="preserve"> CT scores can be misleading - individuals with multiple 1’s might have the same total CT score as individuals with a few 2’s</w:t>
+      </w:r>
+      <w:r>
+        <w:rPr>
+          <w:noProof/>
+        </w:rPr>
+        <w:t xml:space="preserve">, but the latter might experience much worse quality of life. </w:t>
+      </w:r>
+    </w:p>
+    <w:p>
+      <w:pPr>
+        <w:rPr>
+          <w:noProof/>
+          <w:highlight w:val="yellow"/>
+        </w:rPr>
+      </w:pPr>
+      <w:r>
+        <w:rPr>
+          <w:noProof/>
+        </w:rPr>
+        <w:lastRenderedPageBreak/>
+        <w:drawing>
+          <wp:inline distT="0" distB="0" distL="0" distR="0" wp14:anchorId="4A774884" wp14:editId="0FA75CE6">
+            <wp:extent cx="5943600" cy="3108960"/>
+            <wp:effectExtent l="0" t="0" r="0" b="0"/>
+            <wp:docPr id="2" name="Picture 2" descr="Graphical user interface, chart&#10;&#10;Description automatically generated"/>
+            <wp:cNvGraphicFramePr>
+              <a:graphicFrameLocks xmlns:a="http://schemas.openxmlformats.org/drawingml/2006/main" noChangeAspect="1"/>
+            </wp:cNvGraphicFramePr>
+            <a:graphic xmlns:a="http://schemas.openxmlformats.org/drawingml/2006/main">
+              <a:graphicData uri="http://schemas.openxmlformats.org/drawingml/2006/picture">
+                <pic:pic xmlns:pic="http://schemas.openxmlformats.org/drawingml/2006/picture">
+                  <pic:nvPicPr>
+                    <pic:cNvPr id="2" name="Picture 2" descr="Graphical user interface, chart&#10;&#10;Description automatically generated"/>
+                    <pic:cNvPicPr/>
+                  </pic:nvPicPr>
+                  <pic:blipFill>
+                    <a:blip r:embed="rId10"/>
+                    <a:stretch>
+                      <a:fillRect/>
+                    </a:stretch>
+                  </pic:blipFill>
+                  <pic:spPr>
+                    <a:xfrm>
+                      <a:off x="0" y="0"/>
+                      <a:ext cx="5943600" cy="3108960"/>
+                    </a:xfrm>
+                    <a:prstGeom prst="rect">
+                      <a:avLst/>
+                    </a:prstGeom>
+                  </pic:spPr>
+                </pic:pic>
+              </a:graphicData>
+            </a:graphic>
+          </wp:inline>
+        </w:drawing>
+      </w:r>
+    </w:p>
+    <w:p>
+      <w:pPr>
+        <w:rPr>
+          <w:noProof/>
+        </w:rPr>
+      </w:pPr>
+      <w:r>
+        <w:rPr>
+          <w:noProof/>
+        </w:rPr>
+        <w:t>[same graph but switched x and y]</w:t>
+      </w:r>
+      <w:r>
+        <w:rPr>
+          <w:noProof/>
+        </w:rPr>
+        <w:drawing>
+          <wp:inline distT="0" distB="0" distL="0" distR="0" wp14:anchorId="1D3776D6" wp14:editId="5797471F">
+            <wp:extent cx="5943600" cy="3159659"/>
+            <wp:effectExtent l="0" t="0" r="0" b="3175"/>
+            <wp:docPr id="3" name="Picture 3" descr="A picture containing graphical user interface&#10;&#10;Description automatically generated"/>
+            <wp:cNvGraphicFramePr>
+              <a:graphicFrameLocks xmlns:a="http://schemas.openxmlformats.org/drawingml/2006/main" noChangeAspect="1"/>
+            </wp:cNvGraphicFramePr>
+            <a:graphic xmlns:a="http://schemas.openxmlformats.org/drawingml/2006/main">
+              <a:graphicData uri="http://schemas.openxmlformats.org/drawingml/2006/picture">
+                <pic:pic xmlns:pic="http://schemas.openxmlformats.org/drawingml/2006/picture">
+                  <pic:nvPicPr>
+                    <pic:cNvPr id="3" name="Picture 3" descr="A picture containing graphical user interface&#10;&#10;Description automatically generated"/>
+                    <pic:cNvPicPr/>
+                  </pic:nvPicPr>
+                  <pic:blipFill rotWithShape="1">
+                    <a:blip r:embed="rId11"/>
+                    <a:srcRect b="5492"/>
+                    <a:stretch/>
+                  </pic:blipFill>
+                  <pic:spPr bwMode="auto">
+                    <a:xfrm>
+                      <a:off x="0" y="0"/>
+                      <a:ext cx="5943600" cy="3159659"/>
+                    </a:xfrm>
+                    <a:prstGeom prst="rect">
+                      <a:avLst/>
+                    </a:prstGeom>
+                    <a:ln>
+                      <a:noFill/>
+                    </a:ln>
+                    <a:extLst>
+                      <a:ext uri="{53640926-AAD7-44D8-BBD7-CCE9431645EC}">
+                        <a14:shadowObscured xmlns:a14="http://schemas.microsoft.com/office/drawing/2010/main"/>
+                      </a:ext>
+                    </a:extLst>
+                  </pic:spPr>
+                </pic:pic>
+              </a:graphicData>
+            </a:graphic>
+          </wp:inline>
+        </w:drawing>
+      </w:r>
+      <w:r>
+        <w:rPr>
+          <w:noProof/>
+        </w:rPr>
+        <w:t xml:space="preserve"> </w:t>
+      </w:r>
+      <w:r>
+        <w:rPr>
+          <w:noProof/>
+        </w:rPr>
+        <w:lastRenderedPageBreak/>
+        <w:drawing>
+          <wp:inline distT="0" distB="0" distL="0" distR="0" wp14:anchorId="2E4A0136" wp14:editId="5B0F39BF">
+            <wp:extent cx="5943600" cy="3155133"/>
+            <wp:effectExtent l="0" t="0" r="0" b="7620"/>
+            <wp:docPr id="4" name="Picture 4" descr="Chart&#10;&#10;Description automatically generated"/>
+            <wp:cNvGraphicFramePr>
+              <a:graphicFrameLocks xmlns:a="http://schemas.openxmlformats.org/drawingml/2006/main" noChangeAspect="1"/>
+            </wp:cNvGraphicFramePr>
+            <a:graphic xmlns:a="http://schemas.openxmlformats.org/drawingml/2006/main">
+              <a:graphicData uri="http://schemas.openxmlformats.org/drawingml/2006/picture">
+                <pic:pic xmlns:pic="http://schemas.openxmlformats.org/drawingml/2006/picture">
+                  <pic:nvPicPr>
+                    <pic:cNvPr id="4" name="Picture 4" descr="Chart&#10;&#10;Description automatically generated"/>
+                    <pic:cNvPicPr/>
+                  </pic:nvPicPr>
+                  <pic:blipFill rotWithShape="1">
+                    <a:blip r:embed="rId12"/>
+                    <a:srcRect b="5627"/>
+                    <a:stretch/>
+                  </pic:blipFill>
+                  <pic:spPr bwMode="auto">
+                    <a:xfrm>
+                      <a:off x="0" y="0"/>
+                      <a:ext cx="5943600" cy="3155133"/>
+                    </a:xfrm>
+                    <a:prstGeom prst="rect">
+                      <a:avLst/>
+                    </a:prstGeom>
+                    <a:ln>
+                      <a:noFill/>
+                    </a:ln>
+                    <a:extLst>
+                      <a:ext uri="{53640926-AAD7-44D8-BBD7-CCE9431645EC}">
+                        <a14:shadowObscured xmlns:a14="http://schemas.microsoft.com/office/drawing/2010/main"/>
+                      </a:ext>
+                    </a:extLst>
+                  </pic:spPr>
+                </pic:pic>
+              </a:graphicData>
+            </a:graphic>
+          </wp:inline>
+        </w:drawing>
+      </w:r>
+      <w:r>
+        <w:rPr>
+          <w:noProof/>
+        </w:rPr>
+        <w:drawing>
+          <wp:inline distT="0" distB="0" distL="0" distR="0" wp14:anchorId="677DBE83" wp14:editId="2C107C93">
+            <wp:extent cx="5943600" cy="3343275"/>
+            <wp:effectExtent l="0" t="0" r="0" b="9525"/>
+            <wp:docPr id="5" name="Picture 5" descr="Graphical user interface, chart&#10;&#10;Description automatically generated"/>
+            <wp:cNvGraphicFramePr>
+              <a:graphicFrameLocks xmlns:a="http://schemas.openxmlformats.org/drawingml/2006/main" noChangeAspect="1"/>
+            </wp:cNvGraphicFramePr>
+            <a:graphic xmlns:a="http://schemas.openxmlformats.org/drawingml/2006/main">
+              <a:graphicData uri="http://schemas.openxmlformats.org/drawingml/2006/picture">
+                <pic:pic xmlns:pic="http://schemas.openxmlformats.org/drawingml/2006/picture">
+                  <pic:nvPicPr>
+                    <pic:cNvPr id="5" name="Picture 5" descr="Graphical user interface, chart&#10;&#10;Description automatically generated"/>
+                    <pic:cNvPicPr/>
+                  </pic:nvPicPr>
+                  <pic:blipFill>
+                    <a:blip r:embed="rId13"/>
+                    <a:stretch>
+                      <a:fillRect/>
+                    </a:stretch>
+                  </pic:blipFill>
+                  <pic:spPr>
+                    <a:xfrm>
+                      <a:off x="0" y="0"/>
+                      <a:ext cx="5943600" cy="3343275"/>
+                    </a:xfrm>
+                    <a:prstGeom prst="rect">
+                      <a:avLst/>
+                    </a:prstGeom>
+                  </pic:spPr>
+                </pic:pic>
+              </a:graphicData>
+            </a:graphic>
+          </wp:inline>
+        </w:drawing>
+      </w:r>
+    </w:p>
+    <w:p>
+      <w:pPr>
+        <w:rPr>
+          <w:noProof/>
+        </w:rPr>
+      </w:pPr>
+      <w:r>
+        <w:rPr>
+          <w:noProof/>
+        </w:rPr>
+        <w:lastRenderedPageBreak/>
+        <w:drawing>
+          <wp:inline distT="0" distB="0" distL="0" distR="0" wp14:anchorId="61843933" wp14:editId="01B9059F">
+            <wp:extent cx="5943600" cy="3343275"/>
+            <wp:effectExtent l="0" t="0" r="0" b="9525"/>
+            <wp:docPr id="6" name="Picture 6" descr="Chart, line chart&#10;&#10;Description automatically generated"/>
+            <wp:cNvGraphicFramePr>
+              <a:graphicFrameLocks xmlns:a="http://schemas.openxmlformats.org/drawingml/2006/main" noChangeAspect="1"/>
+            </wp:cNvGraphicFramePr>
+            <a:graphic xmlns:a="http://schemas.openxmlformats.org/drawingml/2006/main">
+              <a:graphicData uri="http://schemas.openxmlformats.org/drawingml/2006/picture">
+                <pic:pic xmlns:pic="http://schemas.openxmlformats.org/drawingml/2006/picture">
+                  <pic:nvPicPr>
+                    <pic:cNvPr id="6" name="Picture 6" descr="Chart, line chart&#10;&#10;Description automatically generated"/>
+                    <pic:cNvPicPr/>
+                  </pic:nvPicPr>
+                  <pic:blipFill>
+                    <a:blip r:embed="rId14"/>
+                    <a:stretch>
+                      <a:fillRect/>
+                    </a:stretch>
+                  </pic:blipFill>
+                  <pic:spPr>
+                    <a:xfrm>
+                      <a:off x="0" y="0"/>
+                      <a:ext cx="5943600" cy="3343275"/>
+                    </a:xfrm>
+                    <a:prstGeom prst="rect">
+                      <a:avLst/>
+                    </a:prstGeom>
+                  </pic:spPr>
+                </pic:pic>
+              </a:graphicData>
+            </a:graphic>
+          </wp:inline>
+        </w:drawing>
+      </w:r>
+      <w:r>
+        <w:rPr>
+          <w:noProof/>
+        </w:rPr>
+        <w:drawing>
+          <wp:inline distT="0" distB="0" distL="0" distR="0" wp14:anchorId="44BE58AF" wp14:editId="181474A8">
+            <wp:extent cx="5943600" cy="3343275"/>
+            <wp:effectExtent l="0" t="0" r="0" b="9525"/>
+            <wp:docPr id="7" name="Picture 7" descr="A picture containing graphical user interface&#10;&#10;Description automatically generated"/>
+            <wp:cNvGraphicFramePr>
+              <a:graphicFrameLocks xmlns:a="http://schemas.openxmlformats.org/drawingml/2006/main" noChangeAspect="1"/>
+            </wp:cNvGraphicFramePr>
+            <a:graphic xmlns:a="http://schemas.openxmlformats.org/drawingml/2006/main">
+              <a:graphicData uri="http://schemas.openxmlformats.org/drawingml/2006/picture">
+                <pic:pic xmlns:pic="http://schemas.openxmlformats.org/drawingml/2006/picture">
+                  <pic:nvPicPr>
+                    <pic:cNvPr id="7" name="Picture 7" descr="A picture containing graphical user interface&#10;&#10;Description automatically generated"/>
+                    <pic:cNvPicPr/>
+                  </pic:nvPicPr>
+                  <pic:blipFill>
+                    <a:blip r:embed="rId15"/>
+                    <a:stretch>
+                      <a:fillRect/>
+                    </a:stretch>
+                  </pic:blipFill>
+                  <pic:spPr>
+                    <a:xfrm>
+                      <a:off x="0" y="0"/>
+                      <a:ext cx="5943600" cy="3343275"/>
+                    </a:xfrm>
+                    <a:prstGeom prst="rect">
+                      <a:avLst/>
+                    </a:prstGeom>
+                  </pic:spPr>
+                </pic:pic>
+              </a:graphicData>
+            </a:graphic>
+          </wp:inline>
+        </w:drawing>
+      </w:r>
+      <w:r>
+        <w:rPr>
+          <w:noProof/>
+        </w:rPr>
+        <w:lastRenderedPageBreak/>
+        <w:drawing>
+          <wp:inline distT="0" distB="0" distL="0" distR="0" wp14:anchorId="739A152A" wp14:editId="526CF24B">
+            <wp:extent cx="5943600" cy="3343275"/>
+            <wp:effectExtent l="0" t="0" r="0" b="9525"/>
+            <wp:docPr id="9" name="Picture 9" descr="Graphical user interface, chart, line chart&#10;&#10;Description automatically generated"/>
+            <wp:cNvGraphicFramePr>
+              <a:graphicFrameLocks xmlns:a="http://schemas.openxmlformats.org/drawingml/2006/main" noChangeAspect="1"/>
+            </wp:cNvGraphicFramePr>
+            <a:graphic xmlns:a="http://schemas.openxmlformats.org/drawingml/2006/main">
+              <a:graphicData uri="http://schemas.openxmlformats.org/drawingml/2006/picture">
+                <pic:pic xmlns:pic="http://schemas.openxmlformats.org/drawingml/2006/picture">
+                  <pic:nvPicPr>
+                    <pic:cNvPr id="9" name="Picture 9" descr="Graphical user interface, chart, line chart&#10;&#10;Description automatically generated"/>
+                    <pic:cNvPicPr/>
+                  </pic:nvPicPr>
+                  <pic:blipFill>
+                    <a:blip r:embed="rId16"/>
+                    <a:stretch>
+                      <a:fillRect/>
+                    </a:stretch>
+                  </pic:blipFill>
+                  <pic:spPr>
+                    <a:xfrm>
+                      <a:off x="0" y="0"/>
+                      <a:ext cx="5943600" cy="3343275"/>
+                    </a:xfrm>
+                    <a:prstGeom prst="rect">
+                      <a:avLst/>
+                    </a:prstGeom>
+                  </pic:spPr>
+                </pic:pic>
+              </a:graphicData>
+            </a:graphic>
+          </wp:inline>
+        </w:drawing>
+      </w:r>
+      <w:r>
+        <w:rPr>
+          <w:noProof/>
+        </w:rPr>
+        <w:drawing>
+          <wp:inline distT="0" distB="0" distL="0" distR="0" wp14:anchorId="3B48C914" wp14:editId="44E619F1">
+            <wp:extent cx="5943600" cy="3343275"/>
+            <wp:effectExtent l="0" t="0" r="0" b="9525"/>
+            <wp:docPr id="10" name="Picture 10" descr="Graphical user interface&#10;&#10;Description automatically generated with low confidence"/>
+            <wp:cNvGraphicFramePr>
+              <a:graphicFrameLocks xmlns:a="http://schemas.openxmlformats.org/drawingml/2006/main" noChangeAspect="1"/>
+            </wp:cNvGraphicFramePr>
+            <a:graphic xmlns:a="http://schemas.openxmlformats.org/drawingml/2006/main">
+              <a:graphicData uri="http://schemas.openxmlformats.org/drawingml/2006/picture">
+                <pic:pic xmlns:pic="http://schemas.openxmlformats.org/drawingml/2006/picture">
+                  <pic:nvPicPr>
+                    <pic:cNvPr id="10" name="Picture 10" descr="Graphical user interface&#10;&#10;Description automatically generated with low confidence"/>
+                    <pic:cNvPicPr/>
+                  </pic:nvPicPr>
+                  <pic:blipFill>
+                    <a:blip r:embed="rId17"/>
+                    <a:stretch>
+                      <a:fillRect/>
+                    </a:stretch>
+                  </pic:blipFill>
+                  <pic:spPr>
+                    <a:xfrm>
+                      <a:off x="0" y="0"/>
+                      <a:ext cx="5943600" cy="3343275"/>
+                    </a:xfrm>
+                    <a:prstGeom prst="rect">
+                      <a:avLst/>
+                    </a:prstGeom>
+                  </pic:spPr>
+                </pic:pic>
+              </a:graphicData>
+            </a:graphic>
+          </wp:inline>
+        </w:drawing>
+      </w:r>
+      <w:r>
+        <w:rPr>
+          <w:noProof/>
+        </w:rPr>
+        <w:lastRenderedPageBreak/>
+        <w:drawing>
+          <wp:inline distT="0" distB="0" distL="0" distR="0" wp14:anchorId="62190C8D" wp14:editId="6F0DB06C">
+            <wp:extent cx="5943600" cy="3343275"/>
+            <wp:effectExtent l="0" t="0" r="0" b="9525"/>
+            <wp:docPr id="11" name="Picture 11" descr="Chart, line chart&#10;&#10;Description automatically generated"/>
+            <wp:cNvGraphicFramePr>
+              <a:graphicFrameLocks xmlns:a="http://schemas.openxmlformats.org/drawingml/2006/main" noChangeAspect="1"/>
+            </wp:cNvGraphicFramePr>
+            <a:graphic xmlns:a="http://schemas.openxmlformats.org/drawingml/2006/main">
+              <a:graphicData uri="http://schemas.openxmlformats.org/drawingml/2006/picture">
+                <pic:pic xmlns:pic="http://schemas.openxmlformats.org/drawingml/2006/picture">
+                  <pic:nvPicPr>
+                    <pic:cNvPr id="11" name="Picture 11" descr="Chart, line chart&#10;&#10;Description automatically generated"/>
+                    <pic:cNvPicPr/>
+                  </pic:nvPicPr>
+                  <pic:blipFill>
+                    <a:blip r:embed="rId18"/>
+                    <a:stretch>
+                      <a:fillRect/>
+                    </a:stretch>
+                  </pic:blipFill>
+                  <pic:spPr>
+                    <a:xfrm>
+                      <a:off x="0" y="0"/>
+                      <a:ext cx="5943600" cy="3343275"/>
+                    </a:xfrm>
+                    <a:prstGeom prst="rect">
+                      <a:avLst/>
+                    </a:prstGeom>
+                  </pic:spPr>
+                </pic:pic>
+              </a:graphicData>
+            </a:graphic>
+          </wp:inline>
+        </w:drawing>
+      </w:r>
+    </w:p>
+    <w:p>
+      <w:pPr>
         <w:rPr>
           <w:noProof/>
           <w:highlight w:val="yellow"/>
@@ -331,6 +1037,56 @@
     </w:sectPr>
   </w:body>
 </w:document>
+</file>
+
+<file path=word/endnotes.xml><?xml version="1.0" encoding="utf-8"?>
+<w:endnotes xmlns:wpc="http://schemas.microsoft.com/office/word/2010/wordprocessingCanvas" xmlns:cx="http://schemas.microsoft.com/office/drawing/2014/chartex" xmlns:cx1="http://schemas.microsoft.com/office/drawing/2015/9/8/chartex" xmlns:cx2="http://schemas.microsoft.com/office/drawing/2015/10/21/chartex" xmlns:cx3="http://schemas.microsoft.com/office/drawing/2016/5/9/chartex" xmlns:cx4="http://schemas.microsoft.com/office/drawing/2016/5/10/chartex" xmlns:cx5="http://schemas.microsoft.com/office/drawing/2016/5/11/chartex" xmlns:cx6="http://schemas.microsoft.com/office/drawing/2016/5/12/chartex" xmlns:cx7="http://schemas.microsoft.com/office/drawing/2016/5/13/chartex" xmlns:cx8="http://schemas.microsoft.com/office/drawing/2016/5/14/chartex" xmlns:mc="http://schemas.openxmlformats.org/markup-compatibility/2006" xmlns:aink="http://schemas.microsoft.com/office/drawing/2016/ink" xmlns:am3d="http://schemas.microsoft.com/office/drawing/2017/model3d" xmlns:o="urn:schemas-microsoft-com:office:office" xmlns:r="http://schemas.openxmlformats.org/officeDocument/2006/relationships" xmlns:m="http://schemas.openxmlformats.org/officeDocument/2006/math" xmlns:v="urn:schemas-microsoft-com:vml" xmlns:wp14="http://schemas.microsoft.com/office/word/2010/wordprocessingDrawing" xmlns:wp="http://schemas.openxmlformats.org/drawingml/2006/wordprocessingDrawing" xmlns:w10="urn:schemas-microsoft-com:office:word" xmlns:w="http://schemas.openxmlformats.org/wordprocessingml/2006/main" xmlns:w14="http://schemas.microsoft.com/office/word/2010/wordml" xmlns:w15="http://schemas.microsoft.com/office/word/2012/wordml" xmlns:w16cex="http://schemas.microsoft.com/office/word/2018/wordml/cex" xmlns:w16cid="http://schemas.microsoft.com/office/word/2016/wordml/cid" xmlns:w16="http://schemas.microsoft.com/office/word/2018/wordml" xmlns:w16sdtdh="http://schemas.microsoft.com/office/word/2020/wordml/sdtdatahash" xmlns:w16se="http://schemas.microsoft.com/office/word/2015/wordml/symex" xmlns:wpg="http://schemas.microsoft.com/office/word/2010/wordprocessingGroup" xmlns:wpi="http://schemas.microsoft.com/office/word/2010/wordprocessingInk" xmlns:wne="http://schemas.microsoft.com/office/word/2006/wordml" xmlns:wps="http://schemas.microsoft.com/office/word/2010/wordprocessingShape" mc:Ignorable="w14 w15 w16se w16cid w16 w16cex w16sdtdh wp14">
+  <w:endnote w:type="separator" w:id="-1">
+    <w:p>
+      <w:pPr>
+        <w:spacing w:after="0" w:line="240" w:lineRule="auto"/>
+      </w:pPr>
+      <w:r>
+        <w:separator/>
+      </w:r>
+    </w:p>
+  </w:endnote>
+  <w:endnote w:type="continuationSeparator" w:id="0">
+    <w:p>
+      <w:pPr>
+        <w:spacing w:after="0" w:line="240" w:lineRule="auto"/>
+      </w:pPr>
+      <w:r>
+        <w:continuationSeparator/>
+      </w:r>
+    </w:p>
+  </w:endnote>
+</w:endnotes>
+</file>
+
+<file path=word/footnotes.xml><?xml version="1.0" encoding="utf-8"?>
+<w:footnotes xmlns:wpc="http://schemas.microsoft.com/office/word/2010/wordprocessingCanvas" xmlns:cx="http://schemas.microsoft.com/office/drawing/2014/chartex" xmlns:cx1="http://schemas.microsoft.com/office/drawing/2015/9/8/chartex" xmlns:cx2="http://schemas.microsoft.com/office/drawing/2015/10/21/chartex" xmlns:cx3="http://schemas.microsoft.com/office/drawing/2016/5/9/chartex" xmlns:cx4="http://schemas.microsoft.com/office/drawing/2016/5/10/chartex" xmlns:cx5="http://schemas.microsoft.com/office/drawing/2016/5/11/chartex" xmlns:cx6="http://schemas.microsoft.com/office/drawing/2016/5/12/chartex" xmlns:cx7="http://schemas.microsoft.com/office/drawing/2016/5/13/chartex" xmlns:cx8="http://schemas.microsoft.com/office/drawing/2016/5/14/chartex" xmlns:mc="http://schemas.openxmlformats.org/markup-compatibility/2006" xmlns:aink="http://schemas.microsoft.com/office/drawing/2016/ink" xmlns:am3d="http://schemas.microsoft.com/office/drawing/2017/model3d" xmlns:o="urn:schemas-microsoft-com:office:office" xmlns:r="http://schemas.openxmlformats.org/officeDocument/2006/relationships" xmlns:m="http://schemas.openxmlformats.org/officeDocument/2006/math" xmlns:v="urn:schemas-microsoft-com:vml" xmlns:wp14="http://schemas.microsoft.com/office/word/2010/wordprocessingDrawing" xmlns:wp="http://schemas.openxmlformats.org/drawingml/2006/wordprocessingDrawing" xmlns:w10="urn:schemas-microsoft-com:office:word" xmlns:w="http://schemas.openxmlformats.org/wordprocessingml/2006/main" xmlns:w14="http://schemas.microsoft.com/office/word/2010/wordml" xmlns:w15="http://schemas.microsoft.com/office/word/2012/wordml" xmlns:w16cex="http://schemas.microsoft.com/office/word/2018/wordml/cex" xmlns:w16cid="http://schemas.microsoft.com/office/word/2016/wordml/cid" xmlns:w16="http://schemas.microsoft.com/office/word/2018/wordml" xmlns:w16sdtdh="http://schemas.microsoft.com/office/word/2020/wordml/sdtdatahash" xmlns:w16se="http://schemas.microsoft.com/office/word/2015/wordml/symex" xmlns:wpg="http://schemas.microsoft.com/office/word/2010/wordprocessingGroup" xmlns:wpi="http://schemas.microsoft.com/office/word/2010/wordprocessingInk" xmlns:wne="http://schemas.microsoft.com/office/word/2006/wordml" xmlns:wps="http://schemas.microsoft.com/office/word/2010/wordprocessingShape" mc:Ignorable="w14 w15 w16se w16cid w16 w16cex w16sdtdh wp14">
+  <w:footnote w:type="separator" w:id="-1">
+    <w:p>
+      <w:pPr>
+        <w:spacing w:after="0" w:line="240" w:lineRule="auto"/>
+      </w:pPr>
+      <w:r>
+        <w:separator/>
+      </w:r>
+    </w:p>
+  </w:footnote>
+  <w:footnote w:type="continuationSeparator" w:id="0">
+    <w:p>
+      <w:pPr>
+        <w:spacing w:after="0" w:line="240" w:lineRule="auto"/>
+      </w:pPr>
+      <w:r>
+        <w:continuationSeparator/>
+      </w:r>
+    </w:p>
+  </w:footnote>
+</w:footnotes>
 </file>
 
 <file path=word/numbering.xml><?xml version="1.0" encoding="utf-8"?>
@@ -925,6 +1681,50 @@
       <w:szCs w:val="32"/>
     </w:rPr>
   </w:style>
+  <w:style w:type="paragraph" w:styleId="Header">
+    <w:name w:val="header"/>
+    <w:basedOn w:val="Normal"/>
+    <w:link w:val="HeaderChar"/>
+    <w:uiPriority w:val="99"/>
+    <w:unhideWhenUsed/>
+    <w:rsid w:val="00B60E32"/>
+    <w:pPr>
+      <w:tabs>
+        <w:tab w:val="center" w:pos="4680"/>
+        <w:tab w:val="right" w:pos="9360"/>
+      </w:tabs>
+      <w:spacing w:after="0" w:line="240" w:lineRule="auto"/>
+    </w:pPr>
+  </w:style>
+  <w:style w:type="character" w:customStyle="1" w:styleId="HeaderChar">
+    <w:name w:val="Header Char"/>
+    <w:basedOn w:val="DefaultParagraphFont"/>
+    <w:link w:val="Header"/>
+    <w:uiPriority w:val="99"/>
+    <w:rsid w:val="00B60E32"/>
+  </w:style>
+  <w:style w:type="paragraph" w:styleId="Footer">
+    <w:name w:val="footer"/>
+    <w:basedOn w:val="Normal"/>
+    <w:link w:val="FooterChar"/>
+    <w:uiPriority w:val="99"/>
+    <w:unhideWhenUsed/>
+    <w:rsid w:val="00B60E32"/>
+    <w:pPr>
+      <w:tabs>
+        <w:tab w:val="center" w:pos="4680"/>
+        <w:tab w:val="right" w:pos="9360"/>
+      </w:tabs>
+      <w:spacing w:after="0" w:line="240" w:lineRule="auto"/>
+    </w:pPr>
+  </w:style>
+  <w:style w:type="character" w:customStyle="1" w:styleId="FooterChar">
+    <w:name w:val="Footer Char"/>
+    <w:basedOn w:val="DefaultParagraphFont"/>
+    <w:link w:val="Footer"/>
+    <w:uiPriority w:val="99"/>
+    <w:rsid w:val="00B60E32"/>
+  </w:style>
 </w:styles>
 </file>
 

</xml_diff>